<commit_message>
Add UC6: Se logget data use case
</commit_message>
<xml_diff>
--- a/Krav/Use Cases.docx
+++ b/Krav/Use Cases.docx
@@ -9,8 +9,6 @@
       <w:r>
         <w:t>Use Cases</w:t>
       </w:r>
-      <w:bookmarkStart w:id="0" w:name="_GoBack"/>
-      <w:bookmarkEnd w:id="0"/>
     </w:p>
     <w:p>
       <w:proofErr w:type="spellStart"/>
@@ -83,7 +81,26 @@
             </w:r>
             <w:proofErr w:type="spellEnd"/>
             <w:r>
-              <w:t xml:space="preserve"> data</w:t>
+              <w:t xml:space="preserve"> </w:t>
+            </w:r>
+            <w:proofErr w:type="spellStart"/>
+            <w:r>
+              <w:t>aktiv</w:t>
+            </w:r>
+            <w:proofErr w:type="spellEnd"/>
+            <w:r>
+              <w:t xml:space="preserve"> </w:t>
+            </w:r>
+            <w:proofErr w:type="spellStart"/>
+            <w:r>
+              <w:t>produktions</w:t>
+            </w:r>
+            <w:proofErr w:type="spellEnd"/>
+            <w:r>
+              <w:t xml:space="preserve"> </w:t>
+            </w:r>
+            <w:r>
+              <w:t>data</w:t>
             </w:r>
           </w:p>
         </w:tc>
@@ -110,7 +127,26 @@
             </w:r>
             <w:proofErr w:type="spellEnd"/>
             <w:r>
-              <w:t xml:space="preserve"> data</w:t>
+              <w:t xml:space="preserve"> </w:t>
+            </w:r>
+            <w:proofErr w:type="spellStart"/>
+            <w:r>
+              <w:t>aktiv</w:t>
+            </w:r>
+            <w:proofErr w:type="spellEnd"/>
+            <w:r>
+              <w:t xml:space="preserve"> </w:t>
+            </w:r>
+            <w:proofErr w:type="spellStart"/>
+            <w:r>
+              <w:t>produktions</w:t>
+            </w:r>
+            <w:proofErr w:type="spellEnd"/>
+            <w:r>
+              <w:t xml:space="preserve"> </w:t>
+            </w:r>
+            <w:r>
+              <w:t>data</w:t>
             </w:r>
           </w:p>
         </w:tc>
@@ -183,7 +219,26 @@
             </w:r>
             <w:proofErr w:type="spellEnd"/>
             <w:r>
-              <w:t xml:space="preserve"> data</w:t>
+              <w:t xml:space="preserve"> </w:t>
+            </w:r>
+            <w:proofErr w:type="spellStart"/>
+            <w:r>
+              <w:t>aktiv</w:t>
+            </w:r>
+            <w:proofErr w:type="spellEnd"/>
+            <w:r>
+              <w:t xml:space="preserve"> </w:t>
+            </w:r>
+            <w:proofErr w:type="spellStart"/>
+            <w:r>
+              <w:t>produktions</w:t>
+            </w:r>
+            <w:proofErr w:type="spellEnd"/>
+            <w:r>
+              <w:t xml:space="preserve"> </w:t>
+            </w:r>
+            <w:r>
+              <w:t>data</w:t>
             </w:r>
           </w:p>
         </w:tc>
@@ -205,7 +260,28 @@
           </w:tcPr>
           <w:p>
             <w:r>
-              <w:t>Gem data</w:t>
+              <w:t xml:space="preserve">Gem </w:t>
+            </w:r>
+            <w:proofErr w:type="spellStart"/>
+            <w:r>
+              <w:t>aktiv</w:t>
+            </w:r>
+            <w:proofErr w:type="spellEnd"/>
+            <w:r>
+              <w:t xml:space="preserve"> </w:t>
+            </w:r>
+            <w:proofErr w:type="spellStart"/>
+            <w:r>
+              <w:t>produktions</w:t>
+            </w:r>
+            <w:proofErr w:type="spellEnd"/>
+            <w:r>
+              <w:t xml:space="preserve"> </w:t>
+            </w:r>
+            <w:bookmarkStart w:id="0" w:name="_GoBack"/>
+            <w:bookmarkEnd w:id="0"/>
+            <w:r>
+              <w:t>data</w:t>
             </w:r>
           </w:p>
         </w:tc>

</xml_diff>